<commit_message>
added requirements, and change documentation
</commit_message>
<xml_diff>
--- a/ממן 13.docx
+++ b/ממן 13.docx
@@ -5,52 +5,817 @@
     <w:p>
       <w:pPr>
         <w:bidi/>
-        <w:rPr>
-          <w:rtl/>
-          <w:lang w:val="en-US"/>
-        </w:rPr>
-      </w:pPr>
-    </w:p>
-    <w:p>
-      <w:pPr>
-        <w:bidi/>
-        <w:rPr>
-          <w:rtl/>
-          <w:lang w:val="en-US"/>
-        </w:rPr>
-      </w:pPr>
-    </w:p>
-    <w:p>
-      <w:pPr>
-        <w:bidi/>
-        <w:rPr>
-          <w:rtl/>
-          <w:lang w:val="en-US"/>
-        </w:rPr>
-      </w:pPr>
-    </w:p>
-    <w:p>
-      <w:pPr>
-        <w:bidi/>
-        <w:rPr>
-          <w:lang w:val="en-US"/>
-        </w:rPr>
-      </w:pPr>
-      <w:r>
-        <w:rPr>
-          <w:lang w:val="en-US"/>
-        </w:rPr>
-        <w:t>High level</w:t>
-      </w:r>
-    </w:p>
-    <w:p>
-      <w:pPr>
-        <w:bidi/>
-        <w:rPr>
-          <w:rtl/>
-          <w:lang w:val="en-US"/>
-        </w:rPr>
-      </w:pPr>
+      </w:pPr>
+      <w:r>
+        <w:rPr>
+          <w:rtl/>
+        </w:rPr>
+        <w:t>הקדמה</w:t>
+      </w:r>
+    </w:p>
+    <w:p>
+      <w:pPr>
+        <w:bidi/>
+        <w:rPr>
+          <w:rtl/>
+        </w:rPr>
+      </w:pPr>
+      <w:r>
+        <w:rPr>
+          <w:rFonts w:hint="cs"/>
+          <w:rtl/>
+        </w:rPr>
+        <w:t xml:space="preserve">קצת רקע על מה זה </w:t>
+      </w:r>
+      <w:proofErr w:type="spellStart"/>
+      <w:r>
+        <w:rPr>
+          <w:rFonts w:hint="cs"/>
+        </w:rPr>
+        <w:t>C</w:t>
+      </w:r>
+      <w:r>
+        <w:t>ommand</w:t>
+      </w:r>
+      <w:proofErr w:type="spellEnd"/>
+      <w:r>
+        <w:t xml:space="preserve"> and Control</w:t>
+      </w:r>
+      <w:r>
+        <w:rPr>
+          <w:rFonts w:hint="cs"/>
+          <w:rtl/>
+        </w:rPr>
+        <w:t>, היא מערכת ש</w:t>
+      </w:r>
+      <w:r>
+        <w:rPr>
+          <w:rtl/>
+        </w:rPr>
+        <w:t>אליו יתחברו עמדות ש"הודבקו"</w:t>
+      </w:r>
+      <w:r>
+        <w:rPr>
+          <w:rFonts w:hint="cs"/>
+          <w:rtl/>
+        </w:rPr>
+        <w:t xml:space="preserve"> ב-</w:t>
+      </w:r>
+      <w:r>
+        <w:t>malware</w:t>
+      </w:r>
+      <w:r>
+        <w:rPr>
+          <w:rFonts w:hint="cs"/>
+          <w:rtl/>
+        </w:rPr>
+        <w:t xml:space="preserve"> כלשהו </w:t>
+      </w:r>
+      <w:proofErr w:type="spellStart"/>
+      <w:r>
+        <w:rPr>
+          <w:rFonts w:hint="cs"/>
+          <w:rtl/>
+        </w:rPr>
+        <w:t>וה</w:t>
+      </w:r>
+      <w:proofErr w:type="spellEnd"/>
+      <w:r>
+        <w:t>malware</w:t>
+      </w:r>
+      <w:r>
+        <w:rPr>
+          <w:rFonts w:hint="cs"/>
+          <w:rtl/>
+        </w:rPr>
+        <w:t xml:space="preserve"> מייצר </w:t>
+      </w:r>
+      <w:r>
+        <w:t>backdoor</w:t>
+      </w:r>
+      <w:r>
+        <w:rPr>
+          <w:rFonts w:hint="cs"/>
+          <w:rtl/>
+        </w:rPr>
+        <w:t xml:space="preserve"> כך ש</w:t>
+      </w:r>
+      <w:r>
+        <w:rPr>
+          <w:rtl/>
+        </w:rPr>
+        <w:t>ממנו יהיה ניתן לשלוט על העמדות</w:t>
+      </w:r>
+      <w:r>
+        <w:rPr>
+          <w:rFonts w:hint="cs"/>
+          <w:rtl/>
+        </w:rPr>
+        <w:t xml:space="preserve">. </w:t>
+      </w:r>
+    </w:p>
+    <w:p>
+      <w:pPr>
+        <w:bidi/>
+        <w:rPr>
+          <w:rtl/>
+        </w:rPr>
+      </w:pPr>
+      <w:r>
+        <w:rPr>
+          <w:rFonts w:hint="cs"/>
+          <w:rtl/>
+        </w:rPr>
+        <w:t>לצורך המחשה אפשר להסתכל על התמונה:</w:t>
+      </w:r>
+      <w:r>
+        <w:rPr>
+          <w:noProof/>
+        </w:rPr>
+        <w:drawing>
+          <wp:inline distT="0" distB="0" distL="0" distR="0" wp14:anchorId="3BA7E65F" wp14:editId="333D9B49">
+            <wp:extent cx="3951027" cy="2223297"/>
+            <wp:effectExtent l="0" t="0" r="0" b="5715"/>
+            <wp:docPr id="2" name="Picture 2" descr="What-is-Remote-Access-Trojan - Hackers Terminal"/>
+            <wp:cNvGraphicFramePr>
+              <a:graphicFrameLocks xmlns:a="http://schemas.openxmlformats.org/drawingml/2006/main" noChangeAspect="1"/>
+            </wp:cNvGraphicFramePr>
+            <a:graphic xmlns:a="http://schemas.openxmlformats.org/drawingml/2006/main">
+              <a:graphicData uri="http://schemas.openxmlformats.org/drawingml/2006/picture">
+                <pic:pic xmlns:pic="http://schemas.openxmlformats.org/drawingml/2006/picture">
+                  <pic:nvPicPr>
+                    <pic:cNvPr id="0" name="Picture 3" descr="What-is-Remote-Access-Trojan - Hackers Terminal"/>
+                    <pic:cNvPicPr>
+                      <a:picLocks noChangeAspect="1" noChangeArrowheads="1"/>
+                    </pic:cNvPicPr>
+                  </pic:nvPicPr>
+                  <pic:blipFill>
+                    <a:blip r:embed="rId5" cstate="print">
+                      <a:extLst>
+                        <a:ext uri="{28A0092B-C50C-407E-A947-70E740481C1C}">
+                          <a14:useLocalDpi xmlns:a14="http://schemas.microsoft.com/office/drawing/2010/main" val="0"/>
+                        </a:ext>
+                      </a:extLst>
+                    </a:blip>
+                    <a:srcRect/>
+                    <a:stretch>
+                      <a:fillRect/>
+                    </a:stretch>
+                  </pic:blipFill>
+                  <pic:spPr bwMode="auto">
+                    <a:xfrm>
+                      <a:off x="0" y="0"/>
+                      <a:ext cx="3986801" cy="2243427"/>
+                    </a:xfrm>
+                    <a:prstGeom prst="rect">
+                      <a:avLst/>
+                    </a:prstGeom>
+                    <a:noFill/>
+                    <a:ln>
+                      <a:noFill/>
+                    </a:ln>
+                  </pic:spPr>
+                </pic:pic>
+              </a:graphicData>
+            </a:graphic>
+          </wp:inline>
+        </w:drawing>
+      </w:r>
+    </w:p>
+    <w:p>
+      <w:pPr>
+        <w:bidi/>
+      </w:pPr>
+      <w:r>
+        <w:rPr>
+          <w:rtl/>
+        </w:rPr>
+        <w:t>השרת יתמוך בריבוי לקוחות ויספק ממשק למשתמש להזנת פקודות לביצוע , הלקוח ירוץ על העמדה ש"ה</w:t>
+      </w:r>
+      <w:r>
+        <w:rPr>
+          <w:rFonts w:hint="cs"/>
+          <w:rtl/>
+        </w:rPr>
+        <w:t>ותקפה</w:t>
+      </w:r>
+      <w:r>
+        <w:rPr>
+          <w:rtl/>
+        </w:rPr>
+        <w:t xml:space="preserve">" וירוץ תמיד עם אתחול המערכת על מנת ליצור </w:t>
+      </w:r>
+      <w:r>
+        <w:t>PE</w:t>
+      </w:r>
+      <w:r>
+        <w:rPr>
+          <w:rFonts w:hint="cs"/>
+        </w:rPr>
+        <w:t>R</w:t>
+      </w:r>
+      <w:r>
+        <w:t>SISTANCE</w:t>
+      </w:r>
+      <w:r>
+        <w:rPr>
+          <w:rtl/>
+        </w:rPr>
+        <w:t xml:space="preserve"> . </w:t>
+      </w:r>
+    </w:p>
+    <w:p>
+      <w:pPr>
+        <w:bidi/>
+      </w:pPr>
+      <w:r>
+        <w:rPr>
+          <w:rtl/>
+        </w:rPr>
+        <w:t>הלקוח יבקש משימות לביצוע מהשרת וישלח את התוצאות חזרה אל השרת.</w:t>
+      </w:r>
+    </w:p>
+    <w:p>
+      <w:pPr>
+        <w:bidi/>
+      </w:pPr>
+    </w:p>
+    <w:p>
+      <w:pPr>
+        <w:bidi/>
+      </w:pPr>
+      <w:r>
+        <w:rPr>
+          <w:rtl/>
+        </w:rPr>
+        <w:t>מימוש:</w:t>
+      </w:r>
+    </w:p>
+    <w:p>
+      <w:pPr>
+        <w:bidi/>
+      </w:pPr>
+      <w:r>
+        <w:rPr>
+          <w:rtl/>
+        </w:rPr>
+        <w:t xml:space="preserve">נשתמש בשפת </w:t>
+      </w:r>
+      <w:r>
+        <w:t>Python</w:t>
+      </w:r>
+      <w:r>
+        <w:rPr>
+          <w:rtl/>
+        </w:rPr>
+        <w:t xml:space="preserve"> ובעזרת </w:t>
+      </w:r>
+      <w:proofErr w:type="spellStart"/>
+      <w:r>
+        <w:t>Flask</w:t>
+      </w:r>
+      <w:proofErr w:type="spellEnd"/>
+      <w:r>
+        <w:rPr>
+          <w:rtl/>
+        </w:rPr>
+        <w:t xml:space="preserve"> נממש את השרת </w:t>
+      </w:r>
+      <w:r>
+        <w:t>C</w:t>
+      </w:r>
+      <w:r>
+        <w:rPr>
+          <w:rtl/>
+        </w:rPr>
+        <w:t xml:space="preserve">2 , כמו כן ממשק </w:t>
+      </w:r>
+      <w:r>
+        <w:t>web</w:t>
+      </w:r>
+      <w:r>
+        <w:rPr>
+          <w:rtl/>
+        </w:rPr>
+        <w:t xml:space="preserve"> שדרכו יוכל התוקף לשלוח משימות אל הלקוחות.</w:t>
+      </w:r>
+    </w:p>
+    <w:p>
+      <w:pPr>
+        <w:bidi/>
+      </w:pPr>
+      <w:r>
+        <w:rPr>
+          <w:rtl/>
+        </w:rPr>
+        <w:t>נממש גם תוכנה שתרוץ בצד הלקוח ותבצע את המשימות.</w:t>
+      </w:r>
+    </w:p>
+    <w:p>
+      <w:pPr>
+        <w:bidi/>
+      </w:pPr>
+      <w:r>
+        <w:rPr>
+          <w:rtl/>
+        </w:rPr>
+        <w:t>תוכנה שרצה בצד הלקוח:</w:t>
+      </w:r>
+    </w:p>
+    <w:p>
+      <w:pPr>
+        <w:numPr>
+          <w:ilvl w:val="0"/>
+          <w:numId w:val="3"/>
+        </w:numPr>
+        <w:bidi/>
+        <w:spacing w:after="0"/>
+      </w:pPr>
+      <w:r>
+        <w:rPr>
+          <w:rtl/>
+        </w:rPr>
+        <w:t>התוכנה תשלח בקשות לשרת בכל פרק זמן שיוגדר מראש ותבדוק האם ממתינות לה משימות לביצוע.</w:t>
+      </w:r>
+    </w:p>
+    <w:p>
+      <w:pPr>
+        <w:numPr>
+          <w:ilvl w:val="0"/>
+          <w:numId w:val="3"/>
+        </w:numPr>
+        <w:bidi/>
+        <w:spacing w:after="0"/>
+      </w:pPr>
+      <w:r>
+        <w:rPr>
+          <w:rtl/>
+        </w:rPr>
+        <w:t>ביצוע המשימה.</w:t>
+      </w:r>
+    </w:p>
+    <w:p>
+      <w:pPr>
+        <w:numPr>
+          <w:ilvl w:val="0"/>
+          <w:numId w:val="3"/>
+        </w:numPr>
+        <w:bidi/>
+        <w:spacing w:after="0"/>
+      </w:pPr>
+      <w:r>
+        <w:rPr>
+          <w:rtl/>
+        </w:rPr>
+        <w:t>שליחת התוצאות לשרת.</w:t>
+      </w:r>
+    </w:p>
+    <w:p>
+      <w:pPr>
+        <w:numPr>
+          <w:ilvl w:val="0"/>
+          <w:numId w:val="3"/>
+        </w:numPr>
+        <w:bidi/>
+      </w:pPr>
+      <w:proofErr w:type="spellStart"/>
+      <w:r>
+        <w:t>Persist</w:t>
+      </w:r>
+      <w:proofErr w:type="spellEnd"/>
+      <w:r>
+        <w:t xml:space="preserve"> </w:t>
+      </w:r>
+    </w:p>
+    <w:p>
+      <w:pPr>
+        <w:bidi/>
+      </w:pPr>
+      <w:r>
+        <w:rPr>
+          <w:rtl/>
+        </w:rPr>
+        <w:br/>
+        <w:t>תוכנה שירוץ בצד של שרת :</w:t>
+      </w:r>
+    </w:p>
+    <w:p>
+      <w:pPr>
+        <w:numPr>
+          <w:ilvl w:val="0"/>
+          <w:numId w:val="2"/>
+        </w:numPr>
+        <w:pBdr>
+          <w:top w:val="nil"/>
+          <w:left w:val="nil"/>
+          <w:bottom w:val="nil"/>
+          <w:right w:val="nil"/>
+          <w:between w:val="nil"/>
+        </w:pBdr>
+        <w:bidi/>
+        <w:spacing w:after="0"/>
+        <w:rPr>
+          <w:color w:val="000000"/>
+        </w:rPr>
+      </w:pPr>
+      <w:r>
+        <w:rPr>
+          <w:rtl/>
+        </w:rPr>
+        <w:t>הוספת/הסרה של לקוחות.</w:t>
+      </w:r>
+    </w:p>
+    <w:p>
+      <w:pPr>
+        <w:numPr>
+          <w:ilvl w:val="0"/>
+          <w:numId w:val="2"/>
+        </w:numPr>
+        <w:pBdr>
+          <w:top w:val="nil"/>
+          <w:left w:val="nil"/>
+          <w:bottom w:val="nil"/>
+          <w:right w:val="nil"/>
+          <w:between w:val="nil"/>
+        </w:pBdr>
+        <w:bidi/>
+        <w:spacing w:after="0"/>
+        <w:rPr>
+          <w:color w:val="000000"/>
+        </w:rPr>
+      </w:pPr>
+      <w:r>
+        <w:rPr>
+          <w:color w:val="000000"/>
+          <w:rtl/>
+        </w:rPr>
+        <w:t xml:space="preserve">ממשק </w:t>
+      </w:r>
+      <w:r>
+        <w:rPr>
+          <w:color w:val="000000"/>
+        </w:rPr>
+        <w:t>UI</w:t>
+      </w:r>
+      <w:r>
+        <w:rPr>
+          <w:color w:val="000000"/>
+          <w:rtl/>
+        </w:rPr>
+        <w:t xml:space="preserve"> </w:t>
+      </w:r>
+      <w:r>
+        <w:rPr>
+          <w:rtl/>
+        </w:rPr>
+        <w:t xml:space="preserve">שמקבל פקודות </w:t>
+      </w:r>
+      <w:proofErr w:type="spellStart"/>
+      <w:r>
+        <w:rPr>
+          <w:color w:val="000000"/>
+          <w:rtl/>
+        </w:rPr>
+        <w:t>מהיוזר</w:t>
+      </w:r>
+      <w:proofErr w:type="spellEnd"/>
+      <w:r>
+        <w:rPr>
+          <w:color w:val="000000"/>
+          <w:rtl/>
+        </w:rPr>
+        <w:t>.</w:t>
+      </w:r>
+    </w:p>
+    <w:p>
+      <w:pPr>
+        <w:numPr>
+          <w:ilvl w:val="0"/>
+          <w:numId w:val="2"/>
+        </w:numPr>
+        <w:pBdr>
+          <w:top w:val="nil"/>
+          <w:left w:val="nil"/>
+          <w:bottom w:val="nil"/>
+          <w:right w:val="nil"/>
+          <w:between w:val="nil"/>
+        </w:pBdr>
+        <w:bidi/>
+        <w:spacing w:after="0"/>
+        <w:rPr>
+          <w:color w:val="000000"/>
+        </w:rPr>
+      </w:pPr>
+      <w:r>
+        <w:rPr>
+          <w:color w:val="000000"/>
+          <w:rtl/>
+        </w:rPr>
+        <w:t xml:space="preserve">הכנסת </w:t>
+      </w:r>
+      <w:r>
+        <w:rPr>
+          <w:rtl/>
+        </w:rPr>
+        <w:t xml:space="preserve">הפקודות  </w:t>
+      </w:r>
+      <w:r>
+        <w:rPr>
+          <w:color w:val="000000"/>
+          <w:rtl/>
+        </w:rPr>
+        <w:t xml:space="preserve">לתוך רשימה משימות לביצוע </w:t>
+      </w:r>
+      <w:r>
+        <w:rPr>
+          <w:rtl/>
+        </w:rPr>
+        <w:t>של הלקוחות.</w:t>
+      </w:r>
+    </w:p>
+    <w:p>
+      <w:pPr>
+        <w:numPr>
+          <w:ilvl w:val="0"/>
+          <w:numId w:val="2"/>
+        </w:numPr>
+        <w:pBdr>
+          <w:top w:val="nil"/>
+          <w:left w:val="nil"/>
+          <w:bottom w:val="nil"/>
+          <w:right w:val="nil"/>
+          <w:between w:val="nil"/>
+        </w:pBdr>
+        <w:bidi/>
+        <w:spacing w:after="0"/>
+        <w:rPr>
+          <w:color w:val="000000"/>
+        </w:rPr>
+      </w:pPr>
+      <w:r>
+        <w:rPr>
+          <w:rtl/>
+        </w:rPr>
+        <w:t>האזנה לבקשות של לקוחות ובדיקה האם קיימת משימת בשבילם.</w:t>
+      </w:r>
+    </w:p>
+    <w:p>
+      <w:pPr>
+        <w:numPr>
+          <w:ilvl w:val="0"/>
+          <w:numId w:val="2"/>
+        </w:numPr>
+        <w:pBdr>
+          <w:top w:val="nil"/>
+          <w:left w:val="nil"/>
+          <w:bottom w:val="nil"/>
+          <w:right w:val="nil"/>
+          <w:between w:val="nil"/>
+        </w:pBdr>
+        <w:bidi/>
+        <w:spacing w:after="0"/>
+      </w:pPr>
+      <w:r>
+        <w:rPr>
+          <w:rtl/>
+        </w:rPr>
+        <w:t>לאחר שליחת משימה לביצוע , השרת ימתין לתוצאה מהלקוח.</w:t>
+      </w:r>
+    </w:p>
+    <w:p>
+      <w:pPr>
+        <w:numPr>
+          <w:ilvl w:val="0"/>
+          <w:numId w:val="2"/>
+        </w:numPr>
+        <w:pBdr>
+          <w:top w:val="nil"/>
+          <w:left w:val="nil"/>
+          <w:bottom w:val="nil"/>
+          <w:right w:val="nil"/>
+          <w:between w:val="nil"/>
+        </w:pBdr>
+        <w:bidi/>
+        <w:spacing w:after="0"/>
+      </w:pPr>
+      <w:r>
+        <w:rPr>
+          <w:rtl/>
+        </w:rPr>
+        <w:t>טיפול במספר לקוחות במקביל.</w:t>
+      </w:r>
+    </w:p>
+    <w:p>
+      <w:pPr>
+        <w:numPr>
+          <w:ilvl w:val="0"/>
+          <w:numId w:val="2"/>
+        </w:numPr>
+        <w:pBdr>
+          <w:top w:val="nil"/>
+          <w:left w:val="nil"/>
+          <w:bottom w:val="nil"/>
+          <w:right w:val="nil"/>
+          <w:between w:val="nil"/>
+        </w:pBdr>
+        <w:bidi/>
+        <w:spacing w:after="0"/>
+      </w:pPr>
+      <w:r>
+        <w:rPr>
+          <w:rtl/>
+        </w:rPr>
+        <w:t xml:space="preserve">תמיכה </w:t>
+      </w:r>
+      <w:proofErr w:type="spellStart"/>
+      <w:r>
+        <w:rPr>
+          <w:rtl/>
+        </w:rPr>
+        <w:t>במע</w:t>
+      </w:r>
+      <w:proofErr w:type="spellEnd"/>
+      <w:r>
+        <w:rPr>
+          <w:rtl/>
+        </w:rPr>
+        <w:t xml:space="preserve">' הפעלה לינוקס </w:t>
+      </w:r>
+      <w:proofErr w:type="spellStart"/>
+      <w:r>
+        <w:rPr>
+          <w:rtl/>
+        </w:rPr>
+        <w:t>ווינדווס</w:t>
+      </w:r>
+      <w:proofErr w:type="spellEnd"/>
+      <w:r>
+        <w:rPr>
+          <w:rtl/>
+        </w:rPr>
+        <w:t>.</w:t>
+      </w:r>
+    </w:p>
+    <w:p>
+      <w:pPr>
+        <w:numPr>
+          <w:ilvl w:val="0"/>
+          <w:numId w:val="2"/>
+        </w:numPr>
+        <w:pBdr>
+          <w:top w:val="nil"/>
+          <w:left w:val="nil"/>
+          <w:bottom w:val="nil"/>
+          <w:right w:val="nil"/>
+          <w:between w:val="nil"/>
+        </w:pBdr>
+        <w:bidi/>
+        <w:spacing w:after="0"/>
+      </w:pPr>
+      <w:r>
+        <w:rPr>
+          <w:rtl/>
+        </w:rPr>
+        <w:lastRenderedPageBreak/>
+        <w:t>הצפנת תקשורת בין לוקח ושרת ע''י שימוש ב-</w:t>
+      </w:r>
+      <w:r>
+        <w:t>HTTPS</w:t>
+      </w:r>
+      <w:r>
+        <w:rPr>
+          <w:rtl/>
+        </w:rPr>
+        <w:t>.</w:t>
+      </w:r>
+    </w:p>
+    <w:p>
+      <w:pPr>
+        <w:pBdr>
+          <w:top w:val="nil"/>
+          <w:left w:val="nil"/>
+          <w:bottom w:val="nil"/>
+          <w:right w:val="nil"/>
+          <w:between w:val="nil"/>
+        </w:pBdr>
+        <w:bidi/>
+        <w:spacing w:after="0"/>
+        <w:ind w:left="720"/>
+      </w:pPr>
+    </w:p>
+    <w:p>
+      <w:pPr>
+        <w:bidi/>
+      </w:pPr>
+      <w:r>
+        <w:rPr>
+          <w:rtl/>
+        </w:rPr>
+        <w:t>פונקציונאליות:</w:t>
+      </w:r>
+    </w:p>
+    <w:p>
+      <w:pPr>
+        <w:numPr>
+          <w:ilvl w:val="0"/>
+          <w:numId w:val="4"/>
+        </w:numPr>
+        <w:bidi/>
+        <w:spacing w:after="0"/>
+      </w:pPr>
+      <w:r>
+        <w:rPr>
+          <w:rtl/>
+        </w:rPr>
+        <w:t>העלאת קבצים.</w:t>
+      </w:r>
+    </w:p>
+    <w:p>
+      <w:pPr>
+        <w:numPr>
+          <w:ilvl w:val="0"/>
+          <w:numId w:val="4"/>
+        </w:numPr>
+        <w:bidi/>
+        <w:spacing w:after="0"/>
+      </w:pPr>
+      <w:r>
+        <w:rPr>
+          <w:rtl/>
+        </w:rPr>
+        <w:t>הורדת קבצים.</w:t>
+      </w:r>
+    </w:p>
+    <w:p>
+      <w:pPr>
+        <w:numPr>
+          <w:ilvl w:val="0"/>
+          <w:numId w:val="4"/>
+        </w:numPr>
+        <w:bidi/>
+        <w:spacing w:after="0"/>
+      </w:pPr>
+      <w:r>
+        <w:rPr>
+          <w:rtl/>
+        </w:rPr>
+        <w:t>הרצת פקודה על מחשב לקוח.</w:t>
+      </w:r>
+    </w:p>
+    <w:p>
+      <w:pPr>
+        <w:numPr>
+          <w:ilvl w:val="0"/>
+          <w:numId w:val="4"/>
+        </w:numPr>
+        <w:bidi/>
+      </w:pPr>
+      <w:r>
+        <w:rPr>
+          <w:rtl/>
+        </w:rPr>
+        <w:t xml:space="preserve">קבלת </w:t>
+      </w:r>
+      <w:r>
+        <w:t>SHELL</w:t>
+      </w:r>
+      <w:r>
+        <w:rPr>
+          <w:rtl/>
+        </w:rPr>
+        <w:t xml:space="preserve"> </w:t>
+      </w:r>
+      <w:proofErr w:type="spellStart"/>
+      <w:r>
+        <w:rPr>
+          <w:rtl/>
+        </w:rPr>
+        <w:t>אינטרקטיבי</w:t>
+      </w:r>
+      <w:proofErr w:type="spellEnd"/>
+      <w:r>
+        <w:rPr>
+          <w:rtl/>
+        </w:rPr>
+        <w:t>.</w:t>
+      </w:r>
+    </w:p>
+    <w:p>
+      <w:pPr>
+        <w:bidi/>
+        <w:rPr>
+          <w:rtl/>
+          <w:lang w:val="en-US"/>
+        </w:rPr>
+      </w:pPr>
+      <w:r>
+        <w:rPr>
+          <w:rFonts w:hint="cs"/>
+          <w:rtl/>
+          <w:lang w:val="en-US"/>
+        </w:rPr>
+        <w:t>הסבר על ה</w:t>
+      </w:r>
       <w:r>
         <w:rPr>
           <w:rFonts w:hint="cs"/>
@@ -472,7 +1237,6 @@
         <w:pStyle w:val="ListParagraph"/>
         <w:bidi/>
         <w:rPr>
-          <w:rFonts w:hint="cs"/>
           <w:rtl/>
           <w:lang w:val="en-US"/>
         </w:rPr>
@@ -483,7 +1247,6 @@
         <w:pStyle w:val="ListParagraph"/>
         <w:bidi/>
         <w:rPr>
-          <w:rFonts w:hint="cs"/>
           <w:rtl/>
           <w:lang w:val="en-US"/>
         </w:rPr>
@@ -510,6 +1273,318 @@
 <file path=word/numbering.xml><?xml version="1.0" encoding="utf-8"?>
 <w:numbering xmlns:wpc="http://schemas.microsoft.com/office/word/2010/wordprocessingCanvas" xmlns:cx="http://schemas.microsoft.com/office/drawing/2014/chartex" xmlns:cx1="http://schemas.microsoft.com/office/drawing/2015/9/8/chartex" xmlns:cx2="http://schemas.microsoft.com/office/drawing/2015/10/21/chartex" xmlns:cx3="http://schemas.microsoft.com/office/drawing/2016/5/9/chartex" xmlns:cx4="http://schemas.microsoft.com/office/drawing/2016/5/10/chartex" xmlns:cx5="http://schemas.microsoft.com/office/drawing/2016/5/11/chartex" xmlns:cx6="http://schemas.microsoft.com/office/drawing/2016/5/12/chartex" xmlns:cx7="http://schemas.microsoft.com/office/drawing/2016/5/13/chartex" xmlns:cx8="http://schemas.microsoft.com/office/drawing/2016/5/14/chartex" xmlns:mc="http://schemas.openxmlformats.org/markup-compatibility/2006" xmlns:aink="http://schemas.microsoft.com/office/drawing/2016/ink" xmlns:am3d="http://schemas.microsoft.com/office/drawing/2017/model3d" xmlns:o="urn:schemas-microsoft-com:office:office" xmlns:oel="http://schemas.microsoft.com/office/2019/extlst" xmlns:r="http://schemas.openxmlformats.org/officeDocument/2006/relationships" xmlns:m="http://schemas.openxmlformats.org/officeDocument/2006/math" xmlns:v="urn:schemas-microsoft-com:vml" xmlns:wp14="http://schemas.microsoft.com/office/word/2010/wordprocessingDrawing" xmlns:wp="http://schemas.openxmlformats.org/drawingml/2006/wordprocessingDrawing" xmlns:w10="urn:schemas-microsoft-com:office:word" xmlns:w="http://schemas.openxmlformats.org/wordprocessingml/2006/main" xmlns:w14="http://schemas.microsoft.com/office/word/2010/wordml" xmlns:w15="http://schemas.microsoft.com/office/word/2012/wordml" xmlns:w16cex="http://schemas.microsoft.com/office/word/2018/wordml/cex" xmlns:w16cid="http://schemas.microsoft.com/office/word/2016/wordml/cid" xmlns:w16="http://schemas.microsoft.com/office/word/2018/wordml" xmlns:w16sdtdh="http://schemas.microsoft.com/office/word/2020/wordml/sdtdatahash" xmlns:w16se="http://schemas.microsoft.com/office/word/2015/wordml/symex" xmlns:wpg="http://schemas.microsoft.com/office/word/2010/wordprocessingGroup" xmlns:wpi="http://schemas.microsoft.com/office/word/2010/wordprocessingInk" xmlns:wne="http://schemas.microsoft.com/office/word/2006/wordml" xmlns:wps="http://schemas.microsoft.com/office/word/2010/wordprocessingShape" mc:Ignorable="w14 w15 w16se w16cid w16 w16cex w16sdtdh wp14">
   <w:abstractNum w:abstractNumId="0" w15:restartNumberingAfterBreak="0">
+    <w:nsid w:val="156B54A8"/>
+    <w:multiLevelType w:val="multilevel"/>
+    <w:tmpl w:val="DE3A11B4"/>
+    <w:lvl w:ilvl="0">
+      <w:start w:val="1"/>
+      <w:numFmt w:val="decimal"/>
+      <w:lvlText w:val="%1."/>
+      <w:lvlJc w:val="left"/>
+      <w:pPr>
+        <w:ind w:left="720" w:hanging="360"/>
+      </w:pPr>
+      <w:rPr>
+        <w:u w:val="none"/>
+      </w:rPr>
+    </w:lvl>
+    <w:lvl w:ilvl="1">
+      <w:start w:val="1"/>
+      <w:numFmt w:val="lowerLetter"/>
+      <w:lvlText w:val="%2."/>
+      <w:lvlJc w:val="left"/>
+      <w:pPr>
+        <w:ind w:left="1440" w:hanging="360"/>
+      </w:pPr>
+      <w:rPr>
+        <w:u w:val="none"/>
+      </w:rPr>
+    </w:lvl>
+    <w:lvl w:ilvl="2">
+      <w:start w:val="1"/>
+      <w:numFmt w:val="lowerRoman"/>
+      <w:lvlText w:val="%3."/>
+      <w:lvlJc w:val="right"/>
+      <w:pPr>
+        <w:ind w:left="2160" w:hanging="360"/>
+      </w:pPr>
+      <w:rPr>
+        <w:u w:val="none"/>
+      </w:rPr>
+    </w:lvl>
+    <w:lvl w:ilvl="3">
+      <w:start w:val="1"/>
+      <w:numFmt w:val="decimal"/>
+      <w:lvlText w:val="%4."/>
+      <w:lvlJc w:val="left"/>
+      <w:pPr>
+        <w:ind w:left="2880" w:hanging="360"/>
+      </w:pPr>
+      <w:rPr>
+        <w:u w:val="none"/>
+      </w:rPr>
+    </w:lvl>
+    <w:lvl w:ilvl="4">
+      <w:start w:val="1"/>
+      <w:numFmt w:val="lowerLetter"/>
+      <w:lvlText w:val="%5."/>
+      <w:lvlJc w:val="left"/>
+      <w:pPr>
+        <w:ind w:left="3600" w:hanging="360"/>
+      </w:pPr>
+      <w:rPr>
+        <w:u w:val="none"/>
+      </w:rPr>
+    </w:lvl>
+    <w:lvl w:ilvl="5">
+      <w:start w:val="1"/>
+      <w:numFmt w:val="lowerRoman"/>
+      <w:lvlText w:val="%6."/>
+      <w:lvlJc w:val="right"/>
+      <w:pPr>
+        <w:ind w:left="4320" w:hanging="360"/>
+      </w:pPr>
+      <w:rPr>
+        <w:u w:val="none"/>
+      </w:rPr>
+    </w:lvl>
+    <w:lvl w:ilvl="6">
+      <w:start w:val="1"/>
+      <w:numFmt w:val="decimal"/>
+      <w:lvlText w:val="%7."/>
+      <w:lvlJc w:val="left"/>
+      <w:pPr>
+        <w:ind w:left="5040" w:hanging="360"/>
+      </w:pPr>
+      <w:rPr>
+        <w:u w:val="none"/>
+      </w:rPr>
+    </w:lvl>
+    <w:lvl w:ilvl="7">
+      <w:start w:val="1"/>
+      <w:numFmt w:val="lowerLetter"/>
+      <w:lvlText w:val="%8."/>
+      <w:lvlJc w:val="left"/>
+      <w:pPr>
+        <w:ind w:left="5760" w:hanging="360"/>
+      </w:pPr>
+      <w:rPr>
+        <w:u w:val="none"/>
+      </w:rPr>
+    </w:lvl>
+    <w:lvl w:ilvl="8">
+      <w:start w:val="1"/>
+      <w:numFmt w:val="lowerRoman"/>
+      <w:lvlText w:val="%9."/>
+      <w:lvlJc w:val="right"/>
+      <w:pPr>
+        <w:ind w:left="6480" w:hanging="360"/>
+      </w:pPr>
+      <w:rPr>
+        <w:u w:val="none"/>
+      </w:rPr>
+    </w:lvl>
+  </w:abstractNum>
+  <w:abstractNum w:abstractNumId="1" w15:restartNumberingAfterBreak="0">
+    <w:nsid w:val="3C246A79"/>
+    <w:multiLevelType w:val="multilevel"/>
+    <w:tmpl w:val="090C6A42"/>
+    <w:lvl w:ilvl="0">
+      <w:start w:val="1"/>
+      <w:numFmt w:val="decimal"/>
+      <w:lvlText w:val="%1."/>
+      <w:lvlJc w:val="left"/>
+      <w:pPr>
+        <w:ind w:left="720" w:hanging="360"/>
+      </w:pPr>
+      <w:rPr>
+        <w:u w:val="none"/>
+      </w:rPr>
+    </w:lvl>
+    <w:lvl w:ilvl="1">
+      <w:start w:val="1"/>
+      <w:numFmt w:val="lowerLetter"/>
+      <w:lvlText w:val="%2."/>
+      <w:lvlJc w:val="left"/>
+      <w:pPr>
+        <w:ind w:left="1440" w:hanging="360"/>
+      </w:pPr>
+      <w:rPr>
+        <w:u w:val="none"/>
+      </w:rPr>
+    </w:lvl>
+    <w:lvl w:ilvl="2">
+      <w:start w:val="1"/>
+      <w:numFmt w:val="lowerRoman"/>
+      <w:lvlText w:val="%3."/>
+      <w:lvlJc w:val="right"/>
+      <w:pPr>
+        <w:ind w:left="2160" w:hanging="360"/>
+      </w:pPr>
+      <w:rPr>
+        <w:u w:val="none"/>
+      </w:rPr>
+    </w:lvl>
+    <w:lvl w:ilvl="3">
+      <w:start w:val="1"/>
+      <w:numFmt w:val="decimal"/>
+      <w:lvlText w:val="%4."/>
+      <w:lvlJc w:val="left"/>
+      <w:pPr>
+        <w:ind w:left="2880" w:hanging="360"/>
+      </w:pPr>
+      <w:rPr>
+        <w:u w:val="none"/>
+      </w:rPr>
+    </w:lvl>
+    <w:lvl w:ilvl="4">
+      <w:start w:val="1"/>
+      <w:numFmt w:val="lowerLetter"/>
+      <w:lvlText w:val="%5."/>
+      <w:lvlJc w:val="left"/>
+      <w:pPr>
+        <w:ind w:left="3600" w:hanging="360"/>
+      </w:pPr>
+      <w:rPr>
+        <w:u w:val="none"/>
+      </w:rPr>
+    </w:lvl>
+    <w:lvl w:ilvl="5">
+      <w:start w:val="1"/>
+      <w:numFmt w:val="lowerRoman"/>
+      <w:lvlText w:val="%6."/>
+      <w:lvlJc w:val="right"/>
+      <w:pPr>
+        <w:ind w:left="4320" w:hanging="360"/>
+      </w:pPr>
+      <w:rPr>
+        <w:u w:val="none"/>
+      </w:rPr>
+    </w:lvl>
+    <w:lvl w:ilvl="6">
+      <w:start w:val="1"/>
+      <w:numFmt w:val="decimal"/>
+      <w:lvlText w:val="%7."/>
+      <w:lvlJc w:val="left"/>
+      <w:pPr>
+        <w:ind w:left="5040" w:hanging="360"/>
+      </w:pPr>
+      <w:rPr>
+        <w:u w:val="none"/>
+      </w:rPr>
+    </w:lvl>
+    <w:lvl w:ilvl="7">
+      <w:start w:val="1"/>
+      <w:numFmt w:val="lowerLetter"/>
+      <w:lvlText w:val="%8."/>
+      <w:lvlJc w:val="left"/>
+      <w:pPr>
+        <w:ind w:left="5760" w:hanging="360"/>
+      </w:pPr>
+      <w:rPr>
+        <w:u w:val="none"/>
+      </w:rPr>
+    </w:lvl>
+    <w:lvl w:ilvl="8">
+      <w:start w:val="1"/>
+      <w:numFmt w:val="lowerRoman"/>
+      <w:lvlText w:val="%9."/>
+      <w:lvlJc w:val="right"/>
+      <w:pPr>
+        <w:ind w:left="6480" w:hanging="360"/>
+      </w:pPr>
+      <w:rPr>
+        <w:u w:val="none"/>
+      </w:rPr>
+    </w:lvl>
+  </w:abstractNum>
+  <w:abstractNum w:abstractNumId="2" w15:restartNumberingAfterBreak="0">
+    <w:nsid w:val="5A762F4A"/>
+    <w:multiLevelType w:val="multilevel"/>
+    <w:tmpl w:val="C76C1CCA"/>
+    <w:lvl w:ilvl="0">
+      <w:start w:val="1"/>
+      <w:numFmt w:val="decimal"/>
+      <w:lvlText w:val="%1."/>
+      <w:lvlJc w:val="left"/>
+      <w:pPr>
+        <w:ind w:left="720" w:hanging="360"/>
+      </w:pPr>
+    </w:lvl>
+    <w:lvl w:ilvl="1">
+      <w:start w:val="1"/>
+      <w:numFmt w:val="lowerLetter"/>
+      <w:lvlText w:val="%2."/>
+      <w:lvlJc w:val="left"/>
+      <w:pPr>
+        <w:ind w:left="1440" w:hanging="360"/>
+      </w:pPr>
+    </w:lvl>
+    <w:lvl w:ilvl="2">
+      <w:start w:val="1"/>
+      <w:numFmt w:val="lowerRoman"/>
+      <w:lvlText w:val="%3."/>
+      <w:lvlJc w:val="right"/>
+      <w:pPr>
+        <w:ind w:left="2160" w:hanging="180"/>
+      </w:pPr>
+    </w:lvl>
+    <w:lvl w:ilvl="3">
+      <w:start w:val="1"/>
+      <w:numFmt w:val="decimal"/>
+      <w:lvlText w:val="%4."/>
+      <w:lvlJc w:val="left"/>
+      <w:pPr>
+        <w:ind w:left="2880" w:hanging="360"/>
+      </w:pPr>
+    </w:lvl>
+    <w:lvl w:ilvl="4">
+      <w:start w:val="1"/>
+      <w:numFmt w:val="lowerLetter"/>
+      <w:lvlText w:val="%5."/>
+      <w:lvlJc w:val="left"/>
+      <w:pPr>
+        <w:ind w:left="3600" w:hanging="360"/>
+      </w:pPr>
+    </w:lvl>
+    <w:lvl w:ilvl="5">
+      <w:start w:val="1"/>
+      <w:numFmt w:val="lowerRoman"/>
+      <w:lvlText w:val="%6."/>
+      <w:lvlJc w:val="right"/>
+      <w:pPr>
+        <w:ind w:left="4320" w:hanging="180"/>
+      </w:pPr>
+    </w:lvl>
+    <w:lvl w:ilvl="6">
+      <w:start w:val="1"/>
+      <w:numFmt w:val="decimal"/>
+      <w:lvlText w:val="%7."/>
+      <w:lvlJc w:val="left"/>
+      <w:pPr>
+        <w:ind w:left="5040" w:hanging="360"/>
+      </w:pPr>
+    </w:lvl>
+    <w:lvl w:ilvl="7">
+      <w:start w:val="1"/>
+      <w:numFmt w:val="lowerLetter"/>
+      <w:lvlText w:val="%8."/>
+      <w:lvlJc w:val="left"/>
+      <w:pPr>
+        <w:ind w:left="5760" w:hanging="360"/>
+      </w:pPr>
+    </w:lvl>
+    <w:lvl w:ilvl="8">
+      <w:start w:val="1"/>
+      <w:numFmt w:val="lowerRoman"/>
+      <w:lvlText w:val="%9."/>
+      <w:lvlJc w:val="right"/>
+      <w:pPr>
+        <w:ind w:left="6480" w:hanging="180"/>
+      </w:pPr>
+    </w:lvl>
+  </w:abstractNum>
+  <w:abstractNum w:abstractNumId="3" w15:restartNumberingAfterBreak="0">
     <w:nsid w:val="6AC42A0D"/>
     <w:multiLevelType w:val="hybridMultilevel"/>
     <w:tmpl w:val="D070FDAE"/>
@@ -599,7 +1674,16 @@
     </w:lvl>
   </w:abstractNum>
   <w:num w:numId="1" w16cid:durableId="1526485550">
+    <w:abstractNumId w:val="3"/>
+  </w:num>
+  <w:num w:numId="2" w16cid:durableId="927352855">
+    <w:abstractNumId w:val="2"/>
+  </w:num>
+  <w:num w:numId="3" w16cid:durableId="1579823287">
     <w:abstractNumId w:val="0"/>
+  </w:num>
+  <w:num w:numId="4" w16cid:durableId="462693593">
+    <w:abstractNumId w:val="1"/>
   </w:num>
 </w:numbering>
 </file>

</xml_diff>